<commit_message>
Update Beschreibung Projekt vier gewinnt.docx
</commit_message>
<xml_diff>
--- a/Beschreibung Projekt vier gewinnt.docx
+++ b/Beschreibung Projekt vier gewinnt.docx
@@ -9,7 +9,6 @@
           <w:szCs w:val="24"/>
         </w:rPr>
       </w:pPr>
-      <w:bookmarkStart w:id="0" w:name="_GoBack"/>
       <w:r>
         <w:rPr>
           <w:b/>
@@ -521,23 +520,7 @@
           <w:szCs w:val="24"/>
           <w:lang w:val="en-US"/>
         </w:rPr>
-        <w:t xml:space="preserve">with the given variables and the background is set too white </w:t>
-      </w:r>
-      <w:r>
-        <w:rPr>
-          <w:sz w:val="24"/>
-          <w:szCs w:val="24"/>
-          <w:lang w:val="en-US"/>
-        </w:rPr>
-        <w:t>(lines 24 -26)</w:t>
-      </w:r>
-      <w:r>
-        <w:rPr>
-          <w:sz w:val="24"/>
-          <w:szCs w:val="24"/>
-          <w:lang w:val="en-US"/>
-        </w:rPr>
-        <w:t xml:space="preserve">. On this background the grid is drawn using two for-loops and the screen is updated with </w:t>
+        <w:t xml:space="preserve">with the given variables and the background is set too white (lines 24 -26). On this background the grid is drawn using two for-loops and the screen is updated with </w:t>
       </w:r>
       <w:proofErr w:type="gramStart"/>
       <w:r>
@@ -1085,7 +1068,178 @@
         <w:t xml:space="preserve">. Each of these functions checks for four chips in a row for the given direction. </w:t>
       </w:r>
     </w:p>
-    <w:bookmarkEnd w:id="0"/>
+    <w:p>
+      <w:pPr>
+        <w:spacing w:before="240" w:after="0" w:line="240" w:lineRule="auto"/>
+        <w:rPr>
+          <w:b/>
+          <w:sz w:val="24"/>
+          <w:szCs w:val="24"/>
+          <w:lang w:val="en-US"/>
+        </w:rPr>
+      </w:pPr>
+      <w:r>
+        <w:rPr>
+          <w:b/>
+          <w:sz w:val="24"/>
+          <w:szCs w:val="24"/>
+          <w:lang w:val="en-US"/>
+        </w:rPr>
+        <w:t xml:space="preserve">Further Possibilities: </w:t>
+      </w:r>
+    </w:p>
+    <w:p>
+      <w:pPr>
+        <w:spacing w:before="240" w:after="0" w:line="240" w:lineRule="auto"/>
+        <w:rPr>
+          <w:sz w:val="24"/>
+          <w:szCs w:val="24"/>
+          <w:lang w:val="en-US"/>
+        </w:rPr>
+      </w:pPr>
+      <w:r>
+        <w:rPr>
+          <w:sz w:val="24"/>
+          <w:szCs w:val="24"/>
+          <w:lang w:val="en-US"/>
+        </w:rPr>
+        <w:t xml:space="preserve">Given more time following list of features could be implemented. </w:t>
+      </w:r>
+    </w:p>
+    <w:p>
+      <w:pPr>
+        <w:spacing w:after="0"/>
+        <w:rPr>
+          <w:sz w:val="24"/>
+          <w:szCs w:val="24"/>
+          <w:lang w:val="en-US"/>
+        </w:rPr>
+      </w:pPr>
+      <w:r>
+        <w:rPr>
+          <w:sz w:val="24"/>
+          <w:szCs w:val="24"/>
+          <w:lang w:val="en-US"/>
+        </w:rPr>
+        <w:t>-</w:t>
+      </w:r>
+      <w:r>
+        <w:rPr>
+          <w:sz w:val="24"/>
+          <w:szCs w:val="24"/>
+          <w:lang w:val="en-US"/>
+        </w:rPr>
+        <w:tab/>
+        <w:t xml:space="preserve">GUI: User prompt at begin of program with three different board sizes. </w:t>
+      </w:r>
+    </w:p>
+    <w:p>
+      <w:pPr>
+        <w:spacing w:after="0"/>
+        <w:rPr>
+          <w:sz w:val="24"/>
+          <w:szCs w:val="24"/>
+          <w:lang w:val="en-US"/>
+        </w:rPr>
+      </w:pPr>
+      <w:r>
+        <w:rPr>
+          <w:sz w:val="24"/>
+          <w:szCs w:val="24"/>
+          <w:lang w:val="en-US"/>
+        </w:rPr>
+        <w:t>-</w:t>
+      </w:r>
+      <w:r>
+        <w:rPr>
+          <w:sz w:val="24"/>
+          <w:szCs w:val="24"/>
+          <w:lang w:val="en-US"/>
+        </w:rPr>
+        <w:tab/>
+        <w:t xml:space="preserve">GUI: User prompt at the end of game with the two possibilities end or restart. If end: </w:t>
+      </w:r>
+      <w:r>
+        <w:rPr>
+          <w:sz w:val="24"/>
+          <w:szCs w:val="24"/>
+          <w:lang w:val="en-US"/>
+        </w:rPr>
+        <w:t xml:space="preserve"> </w:t>
+      </w:r>
+      <w:r>
+        <w:rPr>
+          <w:sz w:val="24"/>
+          <w:szCs w:val="24"/>
+          <w:lang w:val="en-US"/>
+        </w:rPr>
+        <w:t xml:space="preserve">end of program. If restart: restart the game. </w:t>
+      </w:r>
+    </w:p>
+    <w:p>
+      <w:pPr>
+        <w:spacing w:after="0"/>
+        <w:rPr>
+          <w:sz w:val="24"/>
+          <w:szCs w:val="24"/>
+          <w:lang w:val="en-US"/>
+        </w:rPr>
+      </w:pPr>
+      <w:r>
+        <w:rPr>
+          <w:sz w:val="24"/>
+          <w:szCs w:val="24"/>
+          <w:lang w:val="en-US"/>
+        </w:rPr>
+        <w:t>-</w:t>
+      </w:r>
+      <w:r>
+        <w:rPr>
+          <w:sz w:val="24"/>
+          <w:szCs w:val="24"/>
+          <w:lang w:val="en-US"/>
+        </w:rPr>
+        <w:tab/>
+        <w:t>Ask for player names and set th</w:t>
+      </w:r>
+      <w:bookmarkStart w:id="0" w:name="_GoBack"/>
+      <w:bookmarkEnd w:id="0"/>
+      <w:r>
+        <w:rPr>
+          <w:sz w:val="24"/>
+          <w:szCs w:val="24"/>
+          <w:lang w:val="en-US"/>
+        </w:rPr>
+        <w:t>ese at the beginning of the game</w:t>
+      </w:r>
+    </w:p>
+    <w:p>
+      <w:pPr>
+        <w:spacing w:after="0"/>
+        <w:rPr>
+          <w:sz w:val="24"/>
+          <w:szCs w:val="24"/>
+          <w:lang w:val="en-US"/>
+        </w:rPr>
+      </w:pPr>
+      <w:r>
+        <w:rPr>
+          <w:sz w:val="24"/>
+          <w:szCs w:val="24"/>
+          <w:lang w:val="en-US"/>
+        </w:rPr>
+        <w:t>-</w:t>
+      </w:r>
+      <w:r>
+        <w:rPr>
+          <w:sz w:val="24"/>
+          <w:szCs w:val="24"/>
+          <w:lang w:val="en-US"/>
+        </w:rPr>
+        <w:tab/>
+        <w:t>Pick colors for chips from a list and convert these to RGB values to set chip color.</w:t>
+      </w:r>
+    </w:p>
     <w:p>
       <w:pPr>
         <w:rPr>
@@ -1219,7 +1373,7 @@
       </w:pPr>
     </w:pPrDefault>
   </w:docDefaults>
-  <w:latentStyles w:defLockedState="0" w:defUIPriority="99" w:defSemiHidden="0" w:defUnhideWhenUsed="0" w:defQFormat="0" w:count="376">
+  <w:latentStyles w:defLockedState="0" w:defUIPriority="99" w:defSemiHidden="0" w:defUnhideWhenUsed="0" w:defQFormat="0" w:count="375">
     <w:lsdException w:name="Normal" w:uiPriority="0" w:qFormat="1"/>
     <w:lsdException w:name="heading 1" w:uiPriority="9" w:qFormat="1"/>
     <w:lsdException w:name="heading 2" w:semiHidden="1" w:uiPriority="9" w:unhideWhenUsed="1" w:qFormat="1"/>
@@ -1595,7 +1749,6 @@
     <w:lsdException w:name="Smart Hyperlink" w:semiHidden="1" w:unhideWhenUsed="1"/>
     <w:lsdException w:name="Hashtag" w:semiHidden="1" w:unhideWhenUsed="1"/>
     <w:lsdException w:name="Unresolved Mention" w:semiHidden="1" w:unhideWhenUsed="1"/>
-    <w:lsdException w:name="Smart Link" w:semiHidden="1" w:unhideWhenUsed="1"/>
   </w:latentStyles>
   <w:style w:type="paragraph" w:default="1" w:styleId="Standard">
     <w:name w:val="Normal"/>

</xml_diff>